<commit_message>
Initial content for section 3-5
</commit_message>
<xml_diff>
--- a/SubSections/3-5 - Generate FIC Report.docx
+++ b/SubSections/3-5 - Generate FIC Report.docx
@@ -21,12 +21,10 @@
       <w:r>
         <w:t>Generate FIC Report</w:t>
       </w:r>
-      <w:bookmarkStart w:id="1" w:name="_GoBack"/>
-      <w:bookmarkEnd w:id="1"/>
-    </w:p>
-    <w:p>
-      <w:r>
-        <w:t>Upon creating a new semester, importing to an existing semester or editing an existing semester.</w:t>
+    </w:p>
+    <w:p>
+      <w:r>
+        <w:t>Create a collection of FICs to print for a given semester.</w:t>
       </w:r>
     </w:p>
     <w:p>
@@ -34,11 +32,14 @@
         <w:pStyle w:val="Heading3"/>
         <w:contextualSpacing w:val="0"/>
       </w:pPr>
-      <w:bookmarkStart w:id="2" w:name="_Toc479328536"/>
-      <w:r>
-        <w:t>3.1.1 Description</w:t>
-      </w:r>
-      <w:bookmarkEnd w:id="2"/>
+      <w:bookmarkStart w:id="1" w:name="_Toc479328536"/>
+      <w:r>
+        <w:t>3.5</w:t>
+      </w:r>
+      <w:r>
+        <w:t>.1 Description</w:t>
+      </w:r>
+      <w:bookmarkEnd w:id="1"/>
     </w:p>
     <w:p>
       <w:pPr>
@@ -52,7 +53,42 @@
           <w:sz w:val="24"/>
           <w:szCs w:val="24"/>
         </w:rPr>
-        <w:t xml:space="preserve">An Office Administrator who has been authenticated can store faculty information through importing a registrar’s file during the creation of a new semester or importing a registrar’s file to an existing semester, or modifying an existing semester’s data fields. </w:t>
+        <w:t xml:space="preserve">An Office </w:t>
+      </w:r>
+      <w:r>
+        <w:rPr>
+          <w:sz w:val="24"/>
+          <w:szCs w:val="24"/>
+        </w:rPr>
+        <w:t>Clerk</w:t>
+      </w:r>
+      <w:r>
+        <w:rPr>
+          <w:sz w:val="24"/>
+          <w:szCs w:val="24"/>
+        </w:rPr>
+        <w:t xml:space="preserve"> who has been authenticated can </w:t>
+      </w:r>
+      <w:r>
+        <w:rPr>
+          <w:sz w:val="24"/>
+          <w:szCs w:val="24"/>
+        </w:rPr>
+        <w:t xml:space="preserve">generate a collection of FICs for the desired semester. As the report contains FICs for every faculty member, it is assumed that all desired information for a given semester is </w:t>
+      </w:r>
+      <w:r>
+        <w:rPr>
+          <w:sz w:val="24"/>
+          <w:szCs w:val="24"/>
+        </w:rPr>
+        <w:t xml:space="preserve">already </w:t>
+      </w:r>
+      <w:r>
+        <w:rPr>
+          <w:sz w:val="24"/>
+          <w:szCs w:val="24"/>
+        </w:rPr>
+        <w:t>contained within the database.</w:t>
       </w:r>
     </w:p>
     <w:p>
@@ -60,23 +96,173 @@
         <w:pStyle w:val="Heading3"/>
         <w:contextualSpacing w:val="0"/>
       </w:pPr>
-      <w:bookmarkStart w:id="3" w:name="_Toc479328537"/>
-      <w:r>
-        <w:t>3.1.2 Functional requirements</w:t>
-      </w:r>
+      <w:bookmarkStart w:id="2" w:name="_Toc479328537"/>
+      <w:r>
+        <w:t>3.5</w:t>
+      </w:r>
+      <w:bookmarkStart w:id="3" w:name="_GoBack"/>
       <w:bookmarkEnd w:id="3"/>
+      <w:r>
+        <w:t>.2 Functional requirements</w:t>
+      </w:r>
+      <w:bookmarkEnd w:id="2"/>
     </w:p>
     <w:p>
       <w:pPr>
         <w:ind w:left="720"/>
       </w:pPr>
       <w:r>
-        <w:t xml:space="preserve">Text </w:t>
-      </w:r>
-    </w:p>
-    <w:p>
+        <w:t xml:space="preserve">From the </w:t>
+      </w:r>
+      <w:r>
+        <w:t>Semester Professor</w:t>
+      </w:r>
       <w:r>
         <w:t xml:space="preserve"> </w:t>
+      </w:r>
+      <w:r>
+        <w:t>List</w:t>
+      </w:r>
+      <w:r>
+        <w:t xml:space="preserve"> view, an Office Clerk will be able to </w:t>
+      </w:r>
+      <w:r>
+        <w:t xml:space="preserve">generate </w:t>
+      </w:r>
+      <w:r>
+        <w:t>a</w:t>
+      </w:r>
+      <w:r>
+        <w:t xml:space="preserve"> FIC Report</w:t>
+      </w:r>
+      <w:r>
+        <w:t>.</w:t>
+      </w:r>
+    </w:p>
+    <w:p>
+      <w:pPr>
+        <w:ind w:left="720"/>
+      </w:pPr>
+    </w:p>
+    <w:p>
+      <w:pPr>
+        <w:ind w:left="720"/>
+      </w:pPr>
+      <w:r>
+        <w:t xml:space="preserve">Upon selecting the Generate </w:t>
+      </w:r>
+      <w:r>
+        <w:t>Cards</w:t>
+      </w:r>
+      <w:r>
+        <w:t xml:space="preserve"> option, </w:t>
+      </w:r>
+      <w:r>
+        <w:t xml:space="preserve">the System will </w:t>
+      </w:r>
+      <w:r>
+        <w:t>create a FIC for every</w:t>
+      </w:r>
+      <w:r>
+        <w:t xml:space="preserve"> faculty member in the database </w:t>
+      </w:r>
+      <w:r>
+        <w:t>within the</w:t>
+      </w:r>
+      <w:r>
+        <w:t xml:space="preserve"> </w:t>
+      </w:r>
+      <w:r>
+        <w:t xml:space="preserve">user’s department </w:t>
+      </w:r>
+      <w:r>
+        <w:t>who is</w:t>
+      </w:r>
+      <w:r>
+        <w:t xml:space="preserve"> instructing a course for the given semester</w:t>
+      </w:r>
+      <w:r>
+        <w:t>. These FICs will then be inserted into a PDF document, with four FICs per page to fit the Avery 5689 Cardstock format. Upon completion of report generation, t</w:t>
+      </w:r>
+      <w:r>
+        <w:t xml:space="preserve">he Office Clerk’s web browser will be </w:t>
+      </w:r>
+      <w:r>
+        <w:t>redirected</w:t>
+      </w:r>
+      <w:r>
+        <w:t xml:space="preserve"> </w:t>
+      </w:r>
+      <w:r>
+        <w:t>to the generated PDF report.</w:t>
+      </w:r>
+    </w:p>
+    <w:p>
+      <w:pPr>
+        <w:ind w:left="720"/>
+      </w:pPr>
+    </w:p>
+    <w:p>
+      <w:pPr>
+        <w:ind w:left="720"/>
+      </w:pPr>
+      <w:r>
+        <w:t>Each FIC within the FIC report will contain information on one faculty member. This information will include the</w:t>
+      </w:r>
+      <w:r>
+        <w:t xml:space="preserve"> current semester, the</w:t>
+      </w:r>
+      <w:r>
+        <w:t xml:space="preserve"> faculty member’s name, </w:t>
+      </w:r>
+      <w:r>
+        <w:t xml:space="preserve">department, </w:t>
+      </w:r>
+      <w:r>
+        <w:t xml:space="preserve">contact information, office location, office hours and a list of each course section they are teaching. These course section listings will consist of the course number, section number, </w:t>
+      </w:r>
+      <w:r>
+        <w:t xml:space="preserve">and </w:t>
+      </w:r>
+      <w:r>
+        <w:t>room location</w:t>
+      </w:r>
+      <w:r>
+        <w:t>,</w:t>
+      </w:r>
+      <w:r>
+        <w:t xml:space="preserve"> as well as</w:t>
+      </w:r>
+      <w:r>
+        <w:t xml:space="preserve"> the </w:t>
+      </w:r>
+      <w:r>
+        <w:t>week days and times</w:t>
+      </w:r>
+      <w:r>
+        <w:t xml:space="preserve"> that the </w:t>
+      </w:r>
+      <w:r>
+        <w:t>section</w:t>
+      </w:r>
+      <w:r>
+        <w:t xml:space="preserve"> meets. </w:t>
+      </w:r>
+    </w:p>
+    <w:p>
+      <w:pPr>
+        <w:ind w:left="720"/>
+      </w:pPr>
+    </w:p>
+    <w:p>
+      <w:pPr>
+        <w:ind w:left="720"/>
+      </w:pPr>
+      <w:r>
+        <w:t xml:space="preserve">The system will not directly handle the display or printing of these reports. The PDF file format is used to ensure maximum compatibility and ease of use, and it is the responsibility of the Office Clerk to use their PDF Viewer of choice to review and print the </w:t>
+      </w:r>
+      <w:r>
+        <w:t>FIC report.</w:t>
       </w:r>
     </w:p>
     <w:sectPr>

</xml_diff>